<commit_message>
Journaux de bord tiago
</commit_message>
<xml_diff>
--- a/Documentation/Journal de Bord/Tiago/JournalDeBord_20200224.docx
+++ b/Documentation/Journal de Bord/Tiago/JournalDeBord_20200224.docx
@@ -100,7 +100,21 @@
       <w:bookmarkStart w:id="1" w:name="_khyvzwaknskh" w:colFirst="0" w:colLast="0"/>
       <w:bookmarkEnd w:id="1"/>
       <w:r>
-        <w:t>Date : XX/XX/2020</w:t>
+        <w:t xml:space="preserve">Date : </w:t>
+      </w:r>
+      <w:r>
+        <w:t>24</w:t>
+      </w:r>
+      <w:r>
+        <w:t>/</w:t>
+      </w:r>
+      <w:r>
+        <w:t>02</w:t>
+      </w:r>
+      <w:bookmarkStart w:id="2" w:name="_GoBack"/>
+      <w:bookmarkEnd w:id="2"/>
+      <w:r>
+        <w:t>/2020</w:t>
       </w:r>
     </w:p>
     <w:p>
@@ -115,10 +129,13 @@
         </w:pBdr>
         <w:spacing w:before="0" w:line="192" w:lineRule="auto"/>
       </w:pPr>
-      <w:bookmarkStart w:id="2" w:name="_vi67xmikl1i8" w:colFirst="0" w:colLast="0"/>
-      <w:bookmarkEnd w:id="2"/>
-      <w:r>
-        <w:t>Séance N°X</w:t>
+      <w:bookmarkStart w:id="3" w:name="_vi67xmikl1i8" w:colFirst="0" w:colLast="0"/>
+      <w:bookmarkEnd w:id="3"/>
+      <w:r>
+        <w:t>Séance N°</w:t>
+      </w:r>
+      <w:r>
+        <w:t>4</w:t>
       </w:r>
     </w:p>
     <w:p>
@@ -126,8 +143,8 @@
         <w:pStyle w:val="Titre3"/>
         <w:spacing w:before="0" w:line="192" w:lineRule="auto"/>
       </w:pPr>
-      <w:bookmarkStart w:id="3" w:name="_hoqhajv6zi7r" w:colFirst="0" w:colLast="0"/>
-      <w:bookmarkEnd w:id="3"/>
+      <w:bookmarkStart w:id="4" w:name="_hoqhajv6zi7r" w:colFirst="0" w:colLast="0"/>
+      <w:bookmarkEnd w:id="4"/>
       <w:r>
         <w:t>Matin</w:t>
       </w:r>
@@ -300,8 +317,8 @@
         <w:pStyle w:val="Titre3"/>
         <w:spacing w:before="0" w:line="192" w:lineRule="auto"/>
       </w:pPr>
-      <w:bookmarkStart w:id="4" w:name="_f0cdisgczkim" w:colFirst="0" w:colLast="0"/>
-      <w:bookmarkEnd w:id="4"/>
+      <w:bookmarkStart w:id="5" w:name="_f0cdisgczkim" w:colFirst="0" w:colLast="0"/>
+      <w:bookmarkEnd w:id="5"/>
       <w:r>
         <w:t xml:space="preserve">Déroulement : </w:t>
       </w:r>
@@ -368,8 +385,6 @@
         </w:rPr>
         <w:t>l’affichage de films avec le même nom.</w:t>
       </w:r>
-      <w:bookmarkStart w:id="5" w:name="_GoBack"/>
-      <w:bookmarkEnd w:id="5"/>
     </w:p>
     <w:p>
       <w:pPr>

</xml_diff>